<commit_message>
frontend: anyadido metodo getUsers() en el componente users con el correspondiente servicio HttpClientService
</commit_message>
<xml_diff>
--- a/Backend/guideJavainuse/documentacion/doc_ecommerce.docx
+++ b/Backend/guideJavainuse/documentacion/doc_ecommerce.docx
@@ -453,13 +453,8 @@
       </w:r>
     </w:p>
     <w:p>
-      <w:proofErr w:type="spellStart"/>
-      <w:r>
-        <w:t>Users.component.ts</w:t>
-      </w:r>
-      <w:proofErr w:type="spellEnd"/>
-      <w:r>
-        <w:t xml:space="preserve"> (el controlador que llama al servicio y pone el resultado en la plantilla Users.component.html)</w:t>
+      <w:r>
+        <w:t>Nota: Si nos saltamos este paso obtendremos el siguiente error por consola:</w:t>
       </w:r>
     </w:p>
     <w:p>
@@ -470,10 +465,10 @@
         </w:rPr>
         <w:lastRenderedPageBreak/>
         <w:drawing>
-          <wp:inline distT="0" distB="0" distL="0" distR="0" wp14:anchorId="3EEAEC93" wp14:editId="3E7001CB">
-            <wp:extent cx="5400040" cy="1214120"/>
-            <wp:effectExtent l="0" t="0" r="0" b="5080"/>
-            <wp:docPr id="7" name="Imagen 7"/>
+          <wp:inline distT="0" distB="0" distL="0" distR="0" wp14:anchorId="27F863E6" wp14:editId="0DF32DE8">
+            <wp:extent cx="5400040" cy="2626360"/>
+            <wp:effectExtent l="0" t="0" r="0" b="2540"/>
+            <wp:docPr id="2" name="Imagen 2"/>
             <wp:cNvGraphicFramePr>
               <a:graphicFrameLocks xmlns:a="http://schemas.openxmlformats.org/drawingml/2006/main" noChangeAspect="1"/>
             </wp:cNvGraphicFramePr>
@@ -493,6 +488,98 @@
                   <pic:spPr>
                     <a:xfrm>
                       <a:off x="0" y="0"/>
+                      <a:ext cx="5400040" cy="2626360"/>
+                    </a:xfrm>
+                    <a:prstGeom prst="rect">
+                      <a:avLst/>
+                    </a:prstGeom>
+                  </pic:spPr>
+                </pic:pic>
+              </a:graphicData>
+            </a:graphic>
+          </wp:inline>
+        </w:drawing>
+      </w:r>
+    </w:p>
+    <w:p>
+      <w:r>
+        <w:t xml:space="preserve">Para solucionarlo tenemos que añadir el módulo </w:t>
+      </w:r>
+      <w:proofErr w:type="spellStart"/>
+      <w:r>
+        <w:t>HttpClient</w:t>
+      </w:r>
+      <w:proofErr w:type="spellEnd"/>
+      <w:r>
+        <w:t xml:space="preserve"> en la clase ‘</w:t>
+      </w:r>
+      <w:proofErr w:type="spellStart"/>
+      <w:proofErr w:type="gramStart"/>
+      <w:r>
+        <w:t>app.module</w:t>
+      </w:r>
+      <w:proofErr w:type="gramEnd"/>
+      <w:r>
+        <w:t>.ts</w:t>
+      </w:r>
+      <w:proofErr w:type="spellEnd"/>
+      <w:r>
+        <w:t>’ como se ha realizado arriba.</w:t>
+      </w:r>
+    </w:p>
+    <w:p>
+      <w:r>
+        <w:t xml:space="preserve">Por último, escribimos el controlador que usará nuestra clase </w:t>
+      </w:r>
+      <w:proofErr w:type="spellStart"/>
+      <w:r>
+        <w:t>HttpClientService</w:t>
+      </w:r>
+      <w:proofErr w:type="spellEnd"/>
+      <w:r>
+        <w:t>:</w:t>
+      </w:r>
+    </w:p>
+    <w:p>
+      <w:proofErr w:type="spellStart"/>
+      <w:r>
+        <w:t>Users.component.ts</w:t>
+      </w:r>
+      <w:proofErr w:type="spellEnd"/>
+      <w:r>
+        <w:t xml:space="preserve"> (el controlador que llama al servicio y pone el resultado en la plantilla Users.component.html)</w:t>
+      </w:r>
+    </w:p>
+    <w:p>
+      <w:r>
+        <w:rPr>
+          <w:noProof/>
+          <w:lang w:eastAsia="es-ES"/>
+        </w:rPr>
+        <w:drawing>
+          <wp:inline distT="0" distB="0" distL="0" distR="0" wp14:anchorId="3EEAEC93" wp14:editId="3E7001CB">
+            <wp:extent cx="5400040" cy="1214120"/>
+            <wp:effectExtent l="0" t="0" r="0" b="5080"/>
+            <wp:docPr id="7" name="Imagen 7"/>
+            <wp:cNvGraphicFramePr>
+              <a:graphicFrameLocks xmlns:a="http://schemas.openxmlformats.org/drawingml/2006/main" noChangeAspect="1"/>
+            </wp:cNvGraphicFramePr>
+            <a:graphic xmlns:a="http://schemas.openxmlformats.org/drawingml/2006/main">
+              <a:graphicData uri="http://schemas.openxmlformats.org/drawingml/2006/picture">
+                <pic:pic xmlns:pic="http://schemas.openxmlformats.org/drawingml/2006/picture">
+                  <pic:nvPicPr>
+                    <pic:cNvPr id="1" name=""/>
+                    <pic:cNvPicPr/>
+                  </pic:nvPicPr>
+                  <pic:blipFill>
+                    <a:blip r:embed="rId12"/>
+                    <a:stretch>
+                      <a:fillRect/>
+                    </a:stretch>
+                  </pic:blipFill>
+                  <pic:spPr>
+                    <a:xfrm>
+                      <a:off x="0" y="0"/>
                       <a:ext cx="5400040" cy="1214120"/>
                     </a:xfrm>
                     <a:prstGeom prst="rect">
@@ -512,6 +599,7 @@
           <w:noProof/>
           <w:lang w:eastAsia="es-ES"/>
         </w:rPr>
+        <w:lastRenderedPageBreak/>
         <w:drawing>
           <wp:inline distT="0" distB="0" distL="0" distR="0" wp14:anchorId="03C5644B" wp14:editId="0176E1A7">
             <wp:extent cx="5400040" cy="4951730"/>
@@ -528,7 +616,7 @@
                     <pic:cNvPicPr/>
                   </pic:nvPicPr>
                   <pic:blipFill>
-                    <a:blip r:embed="rId12"/>
+                    <a:blip r:embed="rId13"/>
                     <a:stretch>
                       <a:fillRect/>
                     </a:stretch>
@@ -593,7 +681,7 @@
                     <pic:cNvPicPr/>
                   </pic:nvPicPr>
                   <pic:blipFill>
-                    <a:blip r:embed="rId13"/>
+                    <a:blip r:embed="rId14"/>
                     <a:stretch>
                       <a:fillRect/>
                     </a:stretch>
@@ -650,7 +738,7 @@
                     <pic:cNvPicPr/>
                   </pic:nvPicPr>
                   <pic:blipFill>
-                    <a:blip r:embed="rId14"/>
+                    <a:blip r:embed="rId15"/>
                     <a:stretch>
                       <a:fillRect/>
                     </a:stretch>
@@ -706,7 +794,7 @@
                     <pic:cNvPicPr/>
                   </pic:nvPicPr>
                   <pic:blipFill>
-                    <a:blip r:embed="rId15"/>
+                    <a:blip r:embed="rId16"/>
                     <a:stretch>
                       <a:fillRect/>
                     </a:stretch>
@@ -755,7 +843,7 @@
                     <pic:cNvPicPr/>
                   </pic:nvPicPr>
                   <pic:blipFill>
-                    <a:blip r:embed="rId16"/>
+                    <a:blip r:embed="rId17"/>
                     <a:stretch>
                       <a:fillRect/>
                     </a:stretch>
@@ -853,7 +941,7 @@
                     <pic:cNvPicPr/>
                   </pic:nvPicPr>
                   <pic:blipFill>
-                    <a:blip r:embed="rId17"/>
+                    <a:blip r:embed="rId18"/>
                     <a:stretch>
                       <a:fillRect/>
                     </a:stretch>
@@ -901,7 +989,7 @@
                     <pic:cNvPicPr/>
                   </pic:nvPicPr>
                   <pic:blipFill>
-                    <a:blip r:embed="rId18"/>
+                    <a:blip r:embed="rId19"/>
                     <a:stretch>
                       <a:fillRect/>
                     </a:stretch>
@@ -944,7 +1032,7 @@
                     <pic:cNvPicPr/>
                   </pic:nvPicPr>
                   <pic:blipFill>
-                    <a:blip r:embed="rId19"/>
+                    <a:blip r:embed="rId20"/>
                     <a:stretch>
                       <a:fillRect/>
                     </a:stretch>
@@ -988,7 +1076,7 @@
                     <pic:cNvPicPr/>
                   </pic:nvPicPr>
                   <pic:blipFill>
-                    <a:blip r:embed="rId20"/>
+                    <a:blip r:embed="rId21"/>
                     <a:stretch>
                       <a:fillRect/>
                     </a:stretch>
@@ -1091,7 +1179,7 @@
                     <pic:cNvPicPr/>
                   </pic:nvPicPr>
                   <pic:blipFill>
-                    <a:blip r:embed="rId21"/>
+                    <a:blip r:embed="rId22"/>
                     <a:stretch>
                       <a:fillRect/>
                     </a:stretch>
@@ -1142,7 +1230,7 @@
                     <pic:cNvPicPr/>
                   </pic:nvPicPr>
                   <pic:blipFill>
-                    <a:blip r:embed="rId22"/>
+                    <a:blip r:embed="rId23"/>
                     <a:stretch>
                       <a:fillRect/>
                     </a:stretch>
@@ -1161,6 +1249,72 @@
             </a:graphic>
           </wp:inline>
         </w:drawing>
+      </w:r>
+    </w:p>
+    <w:p/>
+    <w:p>
+      <w:pPr>
+        <w:pStyle w:val="Ttulo2"/>
+      </w:pPr>
+      <w:r>
+        <w:t>Error2</w:t>
+      </w:r>
+    </w:p>
+    <w:p>
+      <w:r>
+        <w:rPr>
+          <w:noProof/>
+          <w:lang w:eastAsia="es-ES"/>
+        </w:rPr>
+        <w:drawing>
+          <wp:inline distT="0" distB="0" distL="0" distR="0" wp14:anchorId="5E134D64" wp14:editId="258CCF3E">
+            <wp:extent cx="5400040" cy="2626360"/>
+            <wp:effectExtent l="0" t="0" r="0" b="2540"/>
+            <wp:docPr id="17" name="Imagen 17"/>
+            <wp:cNvGraphicFramePr>
+              <a:graphicFrameLocks xmlns:a="http://schemas.openxmlformats.org/drawingml/2006/main" noChangeAspect="1"/>
+            </wp:cNvGraphicFramePr>
+            <a:graphic xmlns:a="http://schemas.openxmlformats.org/drawingml/2006/main">
+              <a:graphicData uri="http://schemas.openxmlformats.org/drawingml/2006/picture">
+                <pic:pic xmlns:pic="http://schemas.openxmlformats.org/drawingml/2006/picture">
+                  <pic:nvPicPr>
+                    <pic:cNvPr id="1" name=""/>
+                    <pic:cNvPicPr/>
+                  </pic:nvPicPr>
+                  <pic:blipFill>
+                    <a:blip r:embed="rId11"/>
+                    <a:stretch>
+                      <a:fillRect/>
+                    </a:stretch>
+                  </pic:blipFill>
+                  <pic:spPr>
+                    <a:xfrm>
+                      <a:off x="0" y="0"/>
+                      <a:ext cx="5400040" cy="2626360"/>
+                    </a:xfrm>
+                    <a:prstGeom prst="rect">
+                      <a:avLst/>
+                    </a:prstGeom>
+                  </pic:spPr>
+                </pic:pic>
+              </a:graphicData>
+            </a:graphic>
+          </wp:inline>
+        </w:drawing>
+      </w:r>
+    </w:p>
+    <w:p>
+      <w:r>
+        <w:lastRenderedPageBreak/>
+        <w:t xml:space="preserve">Explicado en el punto “Crear servicio </w:t>
+      </w:r>
+      <w:proofErr w:type="spellStart"/>
+      <w:r>
+        <w:t>HttpClientService</w:t>
+      </w:r>
+      <w:proofErr w:type="spellEnd"/>
+      <w:r>
+        <w:t>”.</w:t>
       </w:r>
       <w:bookmarkStart w:id="0" w:name="_GoBack"/>
       <w:bookmarkEnd w:id="0"/>

</xml_diff>

<commit_message>
frontend: anyadida funcionalidad de anyadir usuario
</commit_message>
<xml_diff>
--- a/Backend/guideJavainuse/documentacion/doc_ecommerce.docx
+++ b/Backend/guideJavainuse/documentacion/doc_ecommerce.docx
@@ -869,6 +869,325 @@
         <w:pStyle w:val="Ttulo1"/>
       </w:pPr>
       <w:r>
+        <w:t>Pasar objetos de</w:t>
+      </w:r>
+      <w:r>
+        <w:t xml:space="preserve"> componente</w:t>
+      </w:r>
+      <w:bookmarkStart w:id="0" w:name="_GoBack"/>
+      <w:bookmarkEnd w:id="0"/>
+      <w:r>
+        <w:t xml:space="preserve"> padre a hijo</w:t>
+      </w:r>
+    </w:p>
+    <w:p>
+      <w:r>
+        <w:t xml:space="preserve">Entendemos como componente hijo al componente que se llama desde la plantilla </w:t>
+      </w:r>
+      <w:proofErr w:type="spellStart"/>
+      <w:r>
+        <w:t>html</w:t>
+      </w:r>
+      <w:proofErr w:type="spellEnd"/>
+      <w:r>
+        <w:t xml:space="preserve"> del padre. En este caso tenemos el componente de </w:t>
+      </w:r>
+      <w:proofErr w:type="spellStart"/>
+      <w:r>
+        <w:t>users</w:t>
+      </w:r>
+      <w:proofErr w:type="spellEnd"/>
+      <w:r>
+        <w:t xml:space="preserve"> que en su plantilla llama al componente </w:t>
+      </w:r>
+      <w:proofErr w:type="spellStart"/>
+      <w:r>
+        <w:t>adduser</w:t>
+      </w:r>
+      <w:proofErr w:type="spellEnd"/>
+      <w:r>
+        <w:t xml:space="preserve"> por lo tanto el componente </w:t>
+      </w:r>
+      <w:proofErr w:type="spellStart"/>
+      <w:r>
+        <w:t>adduser</w:t>
+      </w:r>
+      <w:proofErr w:type="spellEnd"/>
+      <w:r>
+        <w:t xml:space="preserve"> pasa a ser el componente hijo del componente padre </w:t>
+      </w:r>
+      <w:proofErr w:type="spellStart"/>
+      <w:r>
+        <w:t>users</w:t>
+      </w:r>
+      <w:proofErr w:type="spellEnd"/>
+      <w:r>
+        <w:t>.</w:t>
+      </w:r>
+    </w:p>
+    <w:p>
+      <w:r>
+        <w:rPr>
+          <w:noProof/>
+          <w:lang w:eastAsia="es-ES"/>
+        </w:rPr>
+        <w:drawing>
+          <wp:inline distT="0" distB="0" distL="0" distR="0" wp14:anchorId="33F1A8DD" wp14:editId="7ED86FED">
+            <wp:extent cx="5400040" cy="3907155"/>
+            <wp:effectExtent l="0" t="0" r="0" b="0"/>
+            <wp:docPr id="18" name="Imagen 18"/>
+            <wp:cNvGraphicFramePr>
+              <a:graphicFrameLocks xmlns:a="http://schemas.openxmlformats.org/drawingml/2006/main" noChangeAspect="1"/>
+            </wp:cNvGraphicFramePr>
+            <a:graphic xmlns:a="http://schemas.openxmlformats.org/drawingml/2006/main">
+              <a:graphicData uri="http://schemas.openxmlformats.org/drawingml/2006/picture">
+                <pic:pic xmlns:pic="http://schemas.openxmlformats.org/drawingml/2006/picture">
+                  <pic:nvPicPr>
+                    <pic:cNvPr id="1" name=""/>
+                    <pic:cNvPicPr/>
+                  </pic:nvPicPr>
+                  <pic:blipFill>
+                    <a:blip r:embed="rId18"/>
+                    <a:stretch>
+                      <a:fillRect/>
+                    </a:stretch>
+                  </pic:blipFill>
+                  <pic:spPr>
+                    <a:xfrm>
+                      <a:off x="0" y="0"/>
+                      <a:ext cx="5400040" cy="3907155"/>
+                    </a:xfrm>
+                    <a:prstGeom prst="rect">
+                      <a:avLst/>
+                    </a:prstGeom>
+                  </pic:spPr>
+                </pic:pic>
+              </a:graphicData>
+            </a:graphic>
+          </wp:inline>
+        </w:drawing>
+      </w:r>
+    </w:p>
+    <w:p>
+      <w:r>
+        <w:t>Si vemos la imagen anterior, [</w:t>
+      </w:r>
+      <w:proofErr w:type="spellStart"/>
+      <w:r>
+        <w:t>user</w:t>
+      </w:r>
+      <w:proofErr w:type="spellEnd"/>
+      <w:r>
+        <w:t>]</w:t>
+      </w:r>
+      <w:proofErr w:type="gramStart"/>
+      <w:r>
+        <w:t>=”</w:t>
+      </w:r>
+      <w:proofErr w:type="spellStart"/>
+      <w:r>
+        <w:t>selectedUser</w:t>
+      </w:r>
+      <w:proofErr w:type="spellEnd"/>
+      <w:proofErr w:type="gramEnd"/>
+      <w:r>
+        <w:t>”:</w:t>
+      </w:r>
+    </w:p>
+    <w:p>
+      <w:r>
+        <w:t>[</w:t>
+      </w:r>
+      <w:proofErr w:type="spellStart"/>
+      <w:r>
+        <w:t>user</w:t>
+      </w:r>
+      <w:proofErr w:type="spellEnd"/>
+      <w:r>
+        <w:t>]: objeto de app-</w:t>
+      </w:r>
+      <w:proofErr w:type="spellStart"/>
+      <w:r>
+        <w:t>adduser</w:t>
+      </w:r>
+      <w:proofErr w:type="spellEnd"/>
+    </w:p>
+    <w:p>
+      <w:r>
+        <w:t>“</w:t>
+      </w:r>
+      <w:proofErr w:type="spellStart"/>
+      <w:r>
+        <w:t>selectedUser</w:t>
+      </w:r>
+      <w:proofErr w:type="spellEnd"/>
+      <w:r>
+        <w:t>”: objeto de app-</w:t>
+      </w:r>
+      <w:proofErr w:type="spellStart"/>
+      <w:r>
+        <w:t>users</w:t>
+      </w:r>
+      <w:proofErr w:type="spellEnd"/>
+    </w:p>
+    <w:p>
+      <w:r>
+        <w:t xml:space="preserve">Estamos pasando el objeto </w:t>
+      </w:r>
+      <w:proofErr w:type="spellStart"/>
+      <w:r>
+        <w:t>selectedUser</w:t>
+      </w:r>
+      <w:proofErr w:type="spellEnd"/>
+      <w:r>
+        <w:t xml:space="preserve"> a su componente hijo. Si vemos el navegador nos aparecerá el siguiente error</w:t>
+      </w:r>
+    </w:p>
+    <w:p>
+      <w:r>
+        <w:rPr>
+          <w:noProof/>
+          <w:lang w:eastAsia="es-ES"/>
+        </w:rPr>
+        <w:lastRenderedPageBreak/>
+        <w:drawing>
+          <wp:inline distT="0" distB="0" distL="0" distR="0" wp14:anchorId="11E9F20B" wp14:editId="6204B2F4">
+            <wp:extent cx="5400040" cy="2124710"/>
+            <wp:effectExtent l="0" t="0" r="0" b="8890"/>
+            <wp:docPr id="23" name="Imagen 23"/>
+            <wp:cNvGraphicFramePr>
+              <a:graphicFrameLocks xmlns:a="http://schemas.openxmlformats.org/drawingml/2006/main" noChangeAspect="1"/>
+            </wp:cNvGraphicFramePr>
+            <a:graphic xmlns:a="http://schemas.openxmlformats.org/drawingml/2006/main">
+              <a:graphicData uri="http://schemas.openxmlformats.org/drawingml/2006/picture">
+                <pic:pic xmlns:pic="http://schemas.openxmlformats.org/drawingml/2006/picture">
+                  <pic:nvPicPr>
+                    <pic:cNvPr id="1" name=""/>
+                    <pic:cNvPicPr/>
+                  </pic:nvPicPr>
+                  <pic:blipFill>
+                    <a:blip r:embed="rId19"/>
+                    <a:stretch>
+                      <a:fillRect/>
+                    </a:stretch>
+                  </pic:blipFill>
+                  <pic:spPr>
+                    <a:xfrm>
+                      <a:off x="0" y="0"/>
+                      <a:ext cx="5400040" cy="2124710"/>
+                    </a:xfrm>
+                    <a:prstGeom prst="rect">
+                      <a:avLst/>
+                    </a:prstGeom>
+                  </pic:spPr>
+                </pic:pic>
+              </a:graphicData>
+            </a:graphic>
+          </wp:inline>
+        </w:drawing>
+      </w:r>
+    </w:p>
+    <w:p>
+      <w:r>
+        <w:t>Esto es porque:</w:t>
+      </w:r>
+    </w:p>
+    <w:p>
+      <w:r>
+        <w:rPr>
+          <w:noProof/>
+          <w:lang w:eastAsia="es-ES"/>
+        </w:rPr>
+        <w:drawing>
+          <wp:inline distT="0" distB="0" distL="0" distR="0" wp14:anchorId="22C4A907" wp14:editId="5CC8CFF6">
+            <wp:extent cx="5400040" cy="384175"/>
+            <wp:effectExtent l="0" t="0" r="0" b="0"/>
+            <wp:docPr id="24" name="Imagen 24"/>
+            <wp:cNvGraphicFramePr>
+              <a:graphicFrameLocks xmlns:a="http://schemas.openxmlformats.org/drawingml/2006/main" noChangeAspect="1"/>
+            </wp:cNvGraphicFramePr>
+            <a:graphic xmlns:a="http://schemas.openxmlformats.org/drawingml/2006/main">
+              <a:graphicData uri="http://schemas.openxmlformats.org/drawingml/2006/picture">
+                <pic:pic xmlns:pic="http://schemas.openxmlformats.org/drawingml/2006/picture">
+                  <pic:nvPicPr>
+                    <pic:cNvPr id="1" name=""/>
+                    <pic:cNvPicPr/>
+                  </pic:nvPicPr>
+                  <pic:blipFill>
+                    <a:blip r:embed="rId20"/>
+                    <a:stretch>
+                      <a:fillRect/>
+                    </a:stretch>
+                  </pic:blipFill>
+                  <pic:spPr>
+                    <a:xfrm>
+                      <a:off x="0" y="0"/>
+                      <a:ext cx="5400040" cy="384175"/>
+                    </a:xfrm>
+                    <a:prstGeom prst="rect">
+                      <a:avLst/>
+                    </a:prstGeom>
+                  </pic:spPr>
+                </pic:pic>
+              </a:graphicData>
+            </a:graphic>
+          </wp:inline>
+        </w:drawing>
+      </w:r>
+    </w:p>
+    <w:p>
+      <w:r>
+        <w:t>Para poder pasar un objeto de una clase padre a una clase hija, en la clase hija se tiene que definir la propiedad que queremos pasar con la anotación @Input</w:t>
+      </w:r>
+    </w:p>
+    <w:p>
+      <w:r>
+        <w:rPr>
+          <w:noProof/>
+          <w:lang w:eastAsia="es-ES"/>
+        </w:rPr>
+        <w:drawing>
+          <wp:inline distT="0" distB="0" distL="0" distR="0" wp14:anchorId="03177B99" wp14:editId="2A628F25">
+            <wp:extent cx="5400040" cy="4121150"/>
+            <wp:effectExtent l="0" t="0" r="0" b="0"/>
+            <wp:docPr id="25" name="Imagen 25"/>
+            <wp:cNvGraphicFramePr>
+              <a:graphicFrameLocks xmlns:a="http://schemas.openxmlformats.org/drawingml/2006/main" noChangeAspect="1"/>
+            </wp:cNvGraphicFramePr>
+            <a:graphic xmlns:a="http://schemas.openxmlformats.org/drawingml/2006/main">
+              <a:graphicData uri="http://schemas.openxmlformats.org/drawingml/2006/picture">
+                <pic:pic xmlns:pic="http://schemas.openxmlformats.org/drawingml/2006/picture">
+                  <pic:nvPicPr>
+                    <pic:cNvPr id="1" name=""/>
+                    <pic:cNvPicPr/>
+                  </pic:nvPicPr>
+                  <pic:blipFill>
+                    <a:blip r:embed="rId21"/>
+                    <a:stretch>
+                      <a:fillRect/>
+                    </a:stretch>
+                  </pic:blipFill>
+                  <pic:spPr>
+                    <a:xfrm>
+                      <a:off x="0" y="0"/>
+                      <a:ext cx="5400040" cy="4121150"/>
+                    </a:xfrm>
+                    <a:prstGeom prst="rect">
+                      <a:avLst/>
+                    </a:prstGeom>
+                  </pic:spPr>
+                </pic:pic>
+              </a:graphicData>
+            </a:graphic>
+          </wp:inline>
+        </w:drawing>
+      </w:r>
+    </w:p>
+    <w:p>
+      <w:pPr>
+        <w:pStyle w:val="Ttulo1"/>
+      </w:pPr>
+      <w:r>
         <w:t>Errores</w:t>
       </w:r>
     </w:p>
@@ -925,6 +1244,7 @@
           <w:noProof/>
           <w:lang w:eastAsia="es-ES"/>
         </w:rPr>
+        <w:lastRenderedPageBreak/>
         <w:drawing>
           <wp:inline distT="0" distB="0" distL="0" distR="0" wp14:anchorId="47FCA81A" wp14:editId="2B9FD2FF">
             <wp:extent cx="5400040" cy="1384300"/>
@@ -941,7 +1261,7 @@
                     <pic:cNvPicPr/>
                   </pic:nvPicPr>
                   <pic:blipFill>
-                    <a:blip r:embed="rId18"/>
+                    <a:blip r:embed="rId22"/>
                     <a:stretch>
                       <a:fillRect/>
                     </a:stretch>
@@ -989,7 +1309,7 @@
                     <pic:cNvPicPr/>
                   </pic:nvPicPr>
                   <pic:blipFill>
-                    <a:blip r:embed="rId19"/>
+                    <a:blip r:embed="rId23"/>
                     <a:stretch>
                       <a:fillRect/>
                     </a:stretch>
@@ -1032,7 +1352,7 @@
                     <pic:cNvPicPr/>
                   </pic:nvPicPr>
                   <pic:blipFill>
-                    <a:blip r:embed="rId20"/>
+                    <a:blip r:embed="rId24"/>
                     <a:stretch>
                       <a:fillRect/>
                     </a:stretch>
@@ -1076,7 +1396,7 @@
                     <pic:cNvPicPr/>
                   </pic:nvPicPr>
                   <pic:blipFill>
-                    <a:blip r:embed="rId21"/>
+                    <a:blip r:embed="rId25"/>
                     <a:stretch>
                       <a:fillRect/>
                     </a:stretch>
@@ -1179,7 +1499,7 @@
                     <pic:cNvPicPr/>
                   </pic:nvPicPr>
                   <pic:blipFill>
-                    <a:blip r:embed="rId22"/>
+                    <a:blip r:embed="rId26"/>
                     <a:stretch>
                       <a:fillRect/>
                     </a:stretch>
@@ -1230,7 +1550,7 @@
                     <pic:cNvPicPr/>
                   </pic:nvPicPr>
                   <pic:blipFill>
-                    <a:blip r:embed="rId23"/>
+                    <a:blip r:embed="rId27"/>
                     <a:stretch>
                       <a:fillRect/>
                     </a:stretch>
@@ -1316,8 +1636,62 @@
       <w:r>
         <w:t>”.</w:t>
       </w:r>
-      <w:bookmarkStart w:id="0" w:name="_GoBack"/>
-      <w:bookmarkEnd w:id="0"/>
+    </w:p>
+    <w:p>
+      <w:pPr>
+        <w:pStyle w:val="Ttulo2"/>
+      </w:pPr>
+      <w:r>
+        <w:t>Error3</w:t>
+      </w:r>
+    </w:p>
+    <w:p>
+      <w:r>
+        <w:rPr>
+          <w:noProof/>
+          <w:lang w:eastAsia="es-ES"/>
+        </w:rPr>
+        <w:drawing>
+          <wp:inline distT="0" distB="0" distL="0" distR="0" wp14:anchorId="6DEB30C0" wp14:editId="72BA3174">
+            <wp:extent cx="5400040" cy="2124710"/>
+            <wp:effectExtent l="0" t="0" r="0" b="8890"/>
+            <wp:docPr id="26" name="Imagen 26"/>
+            <wp:cNvGraphicFramePr>
+              <a:graphicFrameLocks xmlns:a="http://schemas.openxmlformats.org/drawingml/2006/main" noChangeAspect="1"/>
+            </wp:cNvGraphicFramePr>
+            <a:graphic xmlns:a="http://schemas.openxmlformats.org/drawingml/2006/main">
+              <a:graphicData uri="http://schemas.openxmlformats.org/drawingml/2006/picture">
+                <pic:pic xmlns:pic="http://schemas.openxmlformats.org/drawingml/2006/picture">
+                  <pic:nvPicPr>
+                    <pic:cNvPr id="1" name=""/>
+                    <pic:cNvPicPr/>
+                  </pic:nvPicPr>
+                  <pic:blipFill>
+                    <a:blip r:embed="rId19"/>
+                    <a:stretch>
+                      <a:fillRect/>
+                    </a:stretch>
+                  </pic:blipFill>
+                  <pic:spPr>
+                    <a:xfrm>
+                      <a:off x="0" y="0"/>
+                      <a:ext cx="5400040" cy="2124710"/>
+                    </a:xfrm>
+                    <a:prstGeom prst="rect">
+                      <a:avLst/>
+                    </a:prstGeom>
+                  </pic:spPr>
+                </pic:pic>
+              </a:graphicData>
+            </a:graphic>
+          </wp:inline>
+        </w:drawing>
+      </w:r>
+    </w:p>
+    <w:p>
+      <w:r>
+        <w:t>Explicado en el punto “Pasar objetos de componente padre a hijo”</w:t>
+      </w:r>
     </w:p>
     <w:sectPr>
       <w:pgSz w:w="11906" w:h="16838"/>

</xml_diff>